<commit_message>
Inclusion of Continuum into ZALCM, new graphics
</commit_message>
<xml_diff>
--- a/field_submissions/continuum-notes_zabol.docx
+++ b/field_submissions/continuum-notes_zabol.docx
@@ -156,12 +156,13 @@
           <w:szCs w:val="24"/>
         </w:rPr>
       </w:pPr>
+      <w:bookmarkStart w:id="0" w:name="_GoBack"/>
       <w:r>
         <w:rPr>
           <w:noProof/>
         </w:rPr>
         <w:drawing>
-          <wp:inline distT="0" distB="0" distL="0" distR="0" wp14:anchorId="22280FBF" wp14:editId="07D0609E">
+          <wp:inline distT="0" distB="0" distL="0" distR="0" wp14:anchorId="22280FBF" wp14:editId="2AC73534">
             <wp:extent cx="4248000" cy="2124000"/>
             <wp:effectExtent l="0" t="0" r="19685" b="35560"/>
             <wp:docPr id="3" name="Chart 3"/>
@@ -174,6 +175,7 @@
           </wp:inline>
         </w:drawing>
       </w:r>
+      <w:bookmarkEnd w:id="0"/>
     </w:p>
     <w:p>
       <w:pPr>
@@ -532,7 +534,7 @@
           <w:noProof/>
         </w:rPr>
         <w:drawing>
-          <wp:anchor distT="0" distB="0" distL="114300" distR="114300" simplePos="0" relativeHeight="251660288" behindDoc="0" locked="0" layoutInCell="1" allowOverlap="1" wp14:anchorId="684E107D" wp14:editId="4FCF668D">
+          <wp:anchor distT="0" distB="0" distL="114300" distR="114300" simplePos="0" relativeHeight="251660288" behindDoc="0" locked="0" layoutInCell="1" allowOverlap="1" wp14:anchorId="684E107D" wp14:editId="11909DB8">
             <wp:simplePos x="0" y="0"/>
             <wp:positionH relativeFrom="column">
               <wp:posOffset>0</wp:posOffset>
@@ -674,17 +676,7 @@
           <w:sz w:val="24"/>
           <w:szCs w:val="24"/>
         </w:rPr>
-        <w:t>In the rest of the age groups, no child wa</w:t>
-      </w:r>
-      <w:bookmarkStart w:id="0" w:name="_GoBack"/>
-      <w:bookmarkEnd w:id="0"/>
-      <w:r>
-        <w:rPr>
-          <w:rFonts w:ascii="Arial" w:hAnsi="Arial" w:cs="Arial"/>
-          <w:sz w:val="24"/>
-          <w:szCs w:val="24"/>
-        </w:rPr>
-        <w:t xml:space="preserve">s moderately or severely malnourished. </w:t>
+        <w:t xml:space="preserve">In the rest of the age groups, no child was moderately or severely malnourished. </w:t>
       </w:r>
     </w:p>
     <w:p>
@@ -1233,9 +1225,9 @@
           <c:layoutTarget val="inner"/>
           <c:xMode val="edge"/>
           <c:yMode val="edge"/>
-          <c:x val="0.0938777174765505"/>
+          <c:x val="0.105837648601594"/>
           <c:y val="0.0943952802359882"/>
-          <c:w val="0.87159373006661"/>
+          <c:w val="0.859633691699735"/>
           <c:h val="0.650088960118923"/>
         </c:manualLayout>
       </c:layout>
@@ -2306,48 +2298,19 @@
     </mc:Fallback>
   </mc:AlternateContent>
   <c:chart>
-    <c:title>
-      <c:tx>
-        <c:rich>
-          <a:bodyPr rot="0" spcFirstLastPara="1" vertOverflow="ellipsis" vert="horz" wrap="square" anchor="ctr" anchorCtr="1"/>
-          <a:lstStyle/>
-          <a:p>
-            <a:pPr>
-              <a:defRPr sz="1000" b="1" i="0" u="none" strike="noStrike" kern="1200" spc="0" baseline="0">
-                <a:solidFill>
-                  <a:schemeClr val="tx1">
-                    <a:lumMod val="65000"/>
-                    <a:lumOff val="35000"/>
-                  </a:schemeClr>
-                </a:solidFill>
-                <a:latin typeface="Arial" panose="020B0604020202020204" pitchFamily="34" charset="0"/>
-                <a:ea typeface="+mn-ea"/>
-                <a:cs typeface="Arial" panose="020B0604020202020204" pitchFamily="34" charset="0"/>
-              </a:defRPr>
-            </a:pPr>
-            <a:r>
-              <a:rPr lang="en-US" sz="1000" b="1">
-                <a:latin typeface="Arial" panose="020B0604020202020204" pitchFamily="34" charset="0"/>
-                <a:cs typeface="Arial" panose="020B0604020202020204" pitchFamily="34" charset="0"/>
-              </a:rPr>
-              <a:t>ZABOL</a:t>
-            </a:r>
-          </a:p>
-        </c:rich>
-      </c:tx>
-      <c:layout/>
-      <c:overlay val="0"/>
-      <c:spPr>
-        <a:noFill/>
-        <a:ln>
-          <a:noFill/>
-        </a:ln>
-        <a:effectLst/>
-      </c:spPr>
-    </c:title>
-    <c:autoTitleDeleted val="0"/>
+    <c:autoTitleDeleted val="1"/>
     <c:plotArea>
-      <c:layout/>
+      <c:layout>
+        <c:manualLayout>
+          <c:layoutTarget val="inner"/>
+          <c:xMode val="edge"/>
+          <c:yMode val="edge"/>
+          <c:x val="0.121008691959119"/>
+          <c:y val="0.0672080649677961"/>
+          <c:w val="0.64731645101712"/>
+          <c:h val="0.761915870849384"/>
+        </c:manualLayout>
+      </c:layout>
       <c:barChart>
         <c:barDir val="col"/>
         <c:grouping val="clustered"/>
@@ -2377,6 +2340,7 @@
           </c:spPr>
           <c:invertIfNegative val="0"/>
           <c:dLbls>
+            <c:numFmt formatCode="#,##0.0" sourceLinked="0"/>
             <c:spPr>
               <a:noFill/>
               <a:ln>
@@ -2571,7 +2535,8 @@
           <c:showPercent val="0"/>
           <c:showBubbleSize val="0"/>
         </c:dLbls>
-        <c:gapWidth val="150"/>
+        <c:gapWidth val="50"/>
+        <c:overlap val="-10"/>
         <c:axId val="2143505416"/>
         <c:axId val="-2101150952"/>
       </c:barChart>
@@ -2611,7 +2576,14 @@
               </a:p>
             </c:rich>
           </c:tx>
-          <c:layout/>
+          <c:layout>
+            <c:manualLayout>
+              <c:xMode val="edge"/>
+              <c:yMode val="edge"/>
+              <c:x val="0.287444700343038"/>
+              <c:y val="0.915989918790255"/>
+            </c:manualLayout>
+          </c:layout>
           <c:overlay val="0"/>
           <c:spPr>
             <a:noFill/>
@@ -2715,7 +2687,14 @@
               </a:p>
             </c:rich>
           </c:tx>
-          <c:layout/>
+          <c:layout>
+            <c:manualLayout>
+              <c:xMode val="edge"/>
+              <c:yMode val="edge"/>
+              <c:x val="0.00332944897619444"/>
+              <c:y val="0.345436664998225"/>
+            </c:manualLayout>
+          </c:layout>
           <c:overlay val="0"/>
           <c:spPr>
             <a:noFill/>
@@ -2770,7 +2749,16 @@
     </c:plotArea>
     <c:legend>
       <c:legendPos val="r"/>
-      <c:layout/>
+      <c:layout>
+        <c:manualLayout>
+          <c:xMode val="edge"/>
+          <c:yMode val="edge"/>
+          <c:x val="0.7916312858096"/>
+          <c:y val="0.248534895053548"/>
+          <c:w val="0.2083687141904"/>
+          <c:h val="0.502929768895102"/>
+        </c:manualLayout>
+      </c:layout>
       <c:overlay val="0"/>
       <c:spPr>
         <a:noFill/>

</xml_diff>